<commit_message>
#Agregue el code coverage al reporte de avance del dia 01/11/2010
</commit_message>
<xml_diff>
--- a/meetings/reporteAvance.20101101.docx
+++ b/meetings/reporteAvance.20101101.docx
@@ -2216,26 +2216,29 @@
         </w:rPr>
         <w:t>Code Coverage</w:t>
       </w:r>
-    </w:p>
-    <w:p>
-      <w:pPr>
-        <w:spacing w:before="120" w:after="120" w:line="240" w:lineRule="auto"/>
-        <w:rPr>
-          <w:sz w:val="20"/>
+      <w:r>
+        <w:rPr>
+          <w:lang w:val="es-AR"/>
+        </w:rPr>
+        <w:br/>
+      </w:r>
+    </w:p>
+    <w:p>
+      <w:pPr>
+        <w:rPr>
           <w:lang w:val="es-AR"/>
         </w:rPr>
       </w:pPr>
       <w:r>
         <w:rPr>
           <w:noProof/>
-          <w:sz w:val="20"/>
           <w:lang w:val="es-ES_tradnl" w:eastAsia="es-ES_tradnl" w:bidi="ar-SA"/>
         </w:rPr>
         <w:drawing>
           <wp:inline distT="0" distB="0" distL="0" distR="0">
-            <wp:extent cx="5436528" cy="2042663"/>
-            <wp:effectExtent l="19050" t="19050" r="11772" b="14737"/>
-            <wp:docPr id="1" name="0 Imagen" descr="CodeCoverage.20101004.png"/>
+            <wp:extent cx="5312074" cy="2379829"/>
+            <wp:effectExtent l="19050" t="0" r="2876" b="0"/>
+            <wp:docPr id="2" name="Imagen 3"/>
             <wp:cNvGraphicFramePr>
               <a:graphicFrameLocks xmlns:a="http://schemas.openxmlformats.org/drawingml/2006/main" noChangeAspect="1"/>
             </wp:cNvGraphicFramePr>
@@ -2243,27 +2246,32 @@
               <a:graphicData uri="http://schemas.openxmlformats.org/drawingml/2006/picture">
                 <pic:pic xmlns:pic="http://schemas.openxmlformats.org/drawingml/2006/picture">
                   <pic:nvPicPr>
-                    <pic:cNvPr id="0" name="CodeCoverage.20101004.png"/>
-                    <pic:cNvPicPr/>
+                    <pic:cNvPr id="0" name="Picture 3"/>
+                    <pic:cNvPicPr>
+                      <a:picLocks noChangeAspect="1" noChangeArrowheads="1"/>
+                    </pic:cNvPicPr>
                   </pic:nvPicPr>
                   <pic:blipFill>
                     <a:blip r:embed="rId15"/>
+                    <a:srcRect/>
                     <a:stretch>
                       <a:fillRect/>
                     </a:stretch>
                   </pic:blipFill>
-                  <pic:spPr>
+                  <pic:spPr bwMode="auto">
                     <a:xfrm>
                       <a:off x="0" y="0"/>
-                      <a:ext cx="5434853" cy="2042034"/>
+                      <a:ext cx="5314117" cy="2380744"/>
                     </a:xfrm>
                     <a:prstGeom prst="rect">
                       <a:avLst/>
                     </a:prstGeom>
-                    <a:ln>
-                      <a:solidFill>
-                        <a:schemeClr val="tx1"/>
-                      </a:solidFill>
+                    <a:noFill/>
+                    <a:ln w="9525">
+                      <a:noFill/>
+                      <a:miter lim="800000"/>
+                      <a:headEnd/>
+                      <a:tailEnd/>
                     </a:ln>
                   </pic:spPr>
                 </pic:pic>
@@ -2299,7 +2307,15 @@
           <w:sz w:val="20"/>
           <w:lang w:val="es-AR"/>
         </w:rPr>
-        <w:t>34</w:t>
+        <w:t>3</w:t>
+      </w:r>
+      <w:r>
+        <w:rPr>
+          <w:b/>
+          <w:sz w:val="20"/>
+          <w:lang w:val="es-AR"/>
+        </w:rPr>
+        <w:t>2</w:t>
       </w:r>
       <w:r>
         <w:rPr>
@@ -2336,7 +2352,15 @@
           <w:sz w:val="20"/>
           <w:lang w:val="es-AR"/>
         </w:rPr>
-        <w:t>66</w:t>
+        <w:t>6</w:t>
+      </w:r>
+      <w:r>
+        <w:rPr>
+          <w:b/>
+          <w:sz w:val="20"/>
+          <w:lang w:val="es-AR"/>
+        </w:rPr>
+        <w:t>8</w:t>
       </w:r>
       <w:r>
         <w:rPr>
@@ -3793,7 +3817,7 @@
             <w:sz w:val="20"/>
             <w:lang w:val="es-AR"/>
           </w:rPr>
-          <w:t>1</w:t>
+          <w:t>4</w:t>
         </w:r>
         <w:r>
           <w:rPr>
@@ -7245,11 +7269,11 @@
           </c:val>
         </c:ser>
         <c:marker val="1"/>
-        <c:axId val="85492864"/>
-        <c:axId val="86979328"/>
+        <c:axId val="93020928"/>
+        <c:axId val="93022464"/>
       </c:lineChart>
       <c:dateAx>
-        <c:axId val="85492864"/>
+        <c:axId val="93020928"/>
         <c:scaling>
           <c:orientation val="minMax"/>
         </c:scaling>
@@ -7267,13 +7291,13 @@
             <a:endParaRPr lang="es-ES_tradnl"/>
           </a:p>
         </c:txPr>
-        <c:crossAx val="86979328"/>
+        <c:crossAx val="93022464"/>
         <c:crosses val="autoZero"/>
         <c:auto val="1"/>
         <c:lblOffset val="100"/>
       </c:dateAx>
       <c:valAx>
-        <c:axId val="86979328"/>
+        <c:axId val="93022464"/>
         <c:scaling>
           <c:orientation val="minMax"/>
           <c:max val="20"/>
@@ -7311,7 +7335,7 @@
             <a:endParaRPr lang="es-ES_tradnl"/>
           </a:p>
         </c:txPr>
-        <c:crossAx val="85492864"/>
+        <c:crossAx val="93020928"/>
         <c:crosses val="autoZero"/>
         <c:crossBetween val="between"/>
       </c:valAx>
@@ -7681,11 +7705,11 @@
           </c:val>
         </c:ser>
         <c:marker val="1"/>
-        <c:axId val="50918144"/>
-        <c:axId val="50920064"/>
+        <c:axId val="93663616"/>
+        <c:axId val="93665536"/>
       </c:lineChart>
       <c:catAx>
-        <c:axId val="50918144"/>
+        <c:axId val="93663616"/>
         <c:scaling>
           <c:orientation val="minMax"/>
         </c:scaling>
@@ -7720,14 +7744,14 @@
             <a:endParaRPr lang="es-ES_tradnl"/>
           </a:p>
         </c:txPr>
-        <c:crossAx val="50920064"/>
+        <c:crossAx val="93665536"/>
         <c:crosses val="autoZero"/>
         <c:auto val="1"/>
         <c:lblAlgn val="ctr"/>
         <c:lblOffset val="100"/>
       </c:catAx>
       <c:valAx>
-        <c:axId val="50920064"/>
+        <c:axId val="93665536"/>
         <c:scaling>
           <c:orientation val="minMax"/>
         </c:scaling>
@@ -7763,7 +7787,7 @@
             <a:endParaRPr lang="es-ES_tradnl"/>
           </a:p>
         </c:txPr>
-        <c:crossAx val="50918144"/>
+        <c:crossAx val="93663616"/>
         <c:crosses val="autoZero"/>
         <c:crossBetween val="between"/>
       </c:valAx>
@@ -7984,11 +8008,11 @@
           </c:val>
         </c:ser>
         <c:marker val="1"/>
-        <c:axId val="50971392"/>
-        <c:axId val="50973312"/>
+        <c:axId val="94896512"/>
+        <c:axId val="94898432"/>
       </c:lineChart>
       <c:catAx>
-        <c:axId val="50971392"/>
+        <c:axId val="94896512"/>
         <c:scaling>
           <c:orientation val="minMax"/>
         </c:scaling>
@@ -8023,14 +8047,14 @@
             <a:endParaRPr lang="es-ES_tradnl"/>
           </a:p>
         </c:txPr>
-        <c:crossAx val="50973312"/>
+        <c:crossAx val="94898432"/>
         <c:crosses val="autoZero"/>
         <c:auto val="1"/>
         <c:lblAlgn val="ctr"/>
         <c:lblOffset val="100"/>
       </c:catAx>
       <c:valAx>
-        <c:axId val="50973312"/>
+        <c:axId val="94898432"/>
         <c:scaling>
           <c:orientation val="minMax"/>
         </c:scaling>
@@ -8066,7 +8090,7 @@
             <a:endParaRPr lang="es-ES_tradnl"/>
           </a:p>
         </c:txPr>
-        <c:crossAx val="50971392"/>
+        <c:crossAx val="94896512"/>
         <c:crosses val="autoZero"/>
         <c:crossBetween val="between"/>
       </c:valAx>

</xml_diff>

<commit_message>
#Modifique el tema de riesgos.
</commit_message>
<xml_diff>
--- a/meetings/reporteAvance.20101101.docx
+++ b/meetings/reporteAvance.20101101.docx
@@ -434,1258 +434,49 @@
         <w:rPr>
           <w:lang w:val="es-AR"/>
         </w:rPr>
-        <w:t>Análisis de errores:</w:t>
-      </w:r>
-    </w:p>
-    <w:p>
-      <w:pPr>
+        <w:t>Ver documento Análisis de errores</w:t>
+      </w:r>
+    </w:p>
+    <w:p>
+      <w:pPr>
+        <w:spacing w:before="80" w:after="0" w:line="240" w:lineRule="auto"/>
+        <w:ind w:firstLine="708"/>
+        <w:rPr>
+          <w:sz w:val="18"/>
+          <w:lang w:val="es-AR"/>
+        </w:rPr>
+      </w:pPr>
+      <w:r>
+        <w:rPr>
+          <w:sz w:val="18"/>
+          <w:lang w:val="es-AR"/>
+        </w:rPr>
+        <w:t>Este análisis se puede encontrar en Wolof:</w:t>
+      </w:r>
+    </w:p>
+    <w:p>
+      <w:pPr>
+        <w:pStyle w:val="Prrafodelista"/>
         <w:numPr>
           <w:ilvl w:val="0"/>
-          <w:numId w:val="14"/>
+          <w:numId w:val="9"/>
         </w:numPr>
-        <w:spacing w:before="100" w:beforeAutospacing="1" w:after="100" w:afterAutospacing="1" w:line="240" w:lineRule="auto"/>
-        <w:rPr>
-          <w:rFonts w:eastAsia="Times New Roman" w:cs="Times New Roman"/>
-          <w:lang w:val="es-ES_tradnl" w:eastAsia="es-ES_tradnl" w:bidi="ar-SA"/>
-        </w:rPr>
-      </w:pPr>
-      <w:r>
-        <w:rPr>
-          <w:rFonts w:eastAsia="Times New Roman" w:cs="Times New Roman"/>
-          <w:b/>
-          <w:bCs/>
-          <w:lang w:val="es-ES_tradnl" w:eastAsia="es-ES_tradnl" w:bidi="ar-SA"/>
-        </w:rPr>
-        <w:t>Archivo Human Force (HF)</w:t>
-      </w:r>
-    </w:p>
-    <w:p>
-      <w:pPr>
-        <w:numPr>
-          <w:ilvl w:val="1"/>
-          <w:numId w:val="14"/>
-        </w:numPr>
-        <w:spacing w:before="100" w:beforeAutospacing="1" w:after="100" w:afterAutospacing="1" w:line="240" w:lineRule="auto"/>
-        <w:rPr>
-          <w:rFonts w:eastAsia="Times New Roman" w:cs="Times New Roman"/>
-          <w:lang w:val="es-ES_tradnl" w:eastAsia="es-ES_tradnl" w:bidi="ar-SA"/>
-        </w:rPr>
-      </w:pPr>
-      <w:r>
-        <w:rPr>
-          <w:rFonts w:eastAsia="Times New Roman" w:cs="Times New Roman"/>
-          <w:b/>
-          <w:bCs/>
-          <w:lang w:val="es-ES_tradnl" w:eastAsia="es-ES_tradnl" w:bidi="ar-SA"/>
-        </w:rPr>
-        <w:t xml:space="preserve">Error de formato: </w:t>
-      </w:r>
-      <w:r>
-        <w:rPr>
-          <w:rFonts w:eastAsia="Times New Roman" w:cs="Times New Roman"/>
-          <w:lang w:val="es-ES_tradnl" w:eastAsia="es-ES_tradnl" w:bidi="ar-SA"/>
-        </w:rPr>
-        <w:t xml:space="preserve">los campos </w:t>
-      </w:r>
-      <w:r>
-        <w:rPr>
-          <w:rFonts w:eastAsia="Times New Roman" w:cs="Times New Roman"/>
-          <w:lang w:val="es-ES_tradnl" w:eastAsia="es-ES_tradnl" w:bidi="ar-SA"/>
-        </w:rPr>
-        <w:t>numéricos</w:t>
-      </w:r>
-      <w:r>
-        <w:rPr>
-          <w:rFonts w:eastAsia="Times New Roman" w:cs="Times New Roman"/>
-          <w:lang w:val="es-ES_tradnl" w:eastAsia="es-ES_tradnl" w:bidi="ar-SA"/>
-        </w:rPr>
-        <w:t xml:space="preserve"> contienen otros caracteres que no sean números, el sueldo bruto es negativo, los campos contienen más caracteres de los que se pueden almacenar, etc.</w:t>
-      </w:r>
-    </w:p>
-    <w:p>
-      <w:pPr>
-        <w:numPr>
-          <w:ilvl w:val="1"/>
-          <w:numId w:val="14"/>
-        </w:numPr>
-        <w:spacing w:before="100" w:beforeAutospacing="1" w:after="100" w:afterAutospacing="1" w:line="240" w:lineRule="auto"/>
-        <w:rPr>
-          <w:rFonts w:eastAsia="Times New Roman" w:cs="Times New Roman"/>
-          <w:lang w:val="es-ES_tradnl" w:eastAsia="es-ES_tradnl" w:bidi="ar-SA"/>
-        </w:rPr>
-      </w:pPr>
-      <w:r>
-        <w:rPr>
-          <w:rFonts w:eastAsia="Times New Roman" w:cs="Times New Roman"/>
-          <w:b/>
-          <w:bCs/>
-          <w:lang w:val="es-ES_tradnl" w:eastAsia="es-ES_tradnl" w:bidi="ar-SA"/>
-        </w:rPr>
-        <w:t>Claves repetidas:</w:t>
-      </w:r>
-      <w:r>
-        <w:rPr>
-          <w:rFonts w:eastAsia="Times New Roman" w:cs="Times New Roman"/>
-          <w:lang w:val="es-ES_tradnl" w:eastAsia="es-ES_tradnl" w:bidi="ar-SA"/>
-        </w:rPr>
-        <w:t xml:space="preserve"> el archivo contiene dos registros que tienen el mismo legajo y modificado algún otro campo que no es modificable (los campos que si se pueden modificar son el </w:t>
-      </w:r>
-      <w:r>
-        <w:rPr>
-          <w:rFonts w:eastAsia="Times New Roman" w:cs="Times New Roman"/>
-          <w:i/>
-          <w:iCs/>
-          <w:lang w:val="es-ES_tradnl" w:eastAsia="es-ES_tradnl" w:bidi="ar-SA"/>
-        </w:rPr>
-        <w:t>"Status"</w:t>
-      </w:r>
-      <w:r>
-        <w:rPr>
-          <w:rFonts w:eastAsia="Times New Roman" w:cs="Times New Roman"/>
-          <w:lang w:val="es-ES_tradnl" w:eastAsia="es-ES_tradnl" w:bidi="ar-SA"/>
-        </w:rPr>
-        <w:t>, "</w:t>
-      </w:r>
-      <w:r>
-        <w:rPr>
-          <w:rFonts w:eastAsia="Times New Roman" w:cs="Times New Roman"/>
-          <w:i/>
-          <w:iCs/>
-          <w:lang w:val="es-ES_tradnl" w:eastAsia="es-ES_tradnl" w:bidi="ar-SA"/>
-        </w:rPr>
-        <w:t>Id Supervisor</w:t>
-      </w:r>
-      <w:r>
-        <w:rPr>
-          <w:rFonts w:eastAsia="Times New Roman" w:cs="Times New Roman"/>
-          <w:lang w:val="es-ES_tradnl" w:eastAsia="es-ES_tradnl" w:bidi="ar-SA"/>
-        </w:rPr>
-        <w:t>", "</w:t>
-      </w:r>
-      <w:r>
-        <w:rPr>
-          <w:rFonts w:eastAsia="Times New Roman" w:cs="Times New Roman"/>
-          <w:i/>
-          <w:iCs/>
-          <w:lang w:val="es-ES_tradnl" w:eastAsia="es-ES_tradnl" w:bidi="ar-SA"/>
-        </w:rPr>
-        <w:t>Id Campaña"</w:t>
-      </w:r>
-      <w:r>
-        <w:rPr>
-          <w:rFonts w:eastAsia="Times New Roman" w:cs="Times New Roman"/>
-          <w:lang w:val="es-ES_tradnl" w:eastAsia="es-ES_tradnl" w:bidi="ar-SA"/>
-        </w:rPr>
-        <w:t>).  (Validar si el "</w:t>
-      </w:r>
-      <w:r>
-        <w:rPr>
-          <w:rFonts w:eastAsia="Times New Roman" w:cs="Times New Roman"/>
-          <w:i/>
-          <w:iCs/>
-          <w:lang w:val="es-ES_tradnl" w:eastAsia="es-ES_tradnl" w:bidi="ar-SA"/>
-        </w:rPr>
-        <w:t>sueldo bruto</w:t>
-      </w:r>
-      <w:r>
-        <w:rPr>
-          <w:rFonts w:eastAsia="Times New Roman" w:cs="Times New Roman"/>
-          <w:lang w:val="es-ES_tradnl" w:eastAsia="es-ES_tradnl" w:bidi="ar-SA"/>
-        </w:rPr>
-        <w:t>" y el "</w:t>
-      </w:r>
-      <w:r>
-        <w:rPr>
-          <w:rFonts w:eastAsia="Times New Roman" w:cs="Times New Roman"/>
-          <w:i/>
-          <w:iCs/>
-          <w:lang w:val="es-ES_tradnl" w:eastAsia="es-ES_tradnl" w:bidi="ar-SA"/>
-        </w:rPr>
-        <w:t>Tipo jornada</w:t>
-      </w:r>
-      <w:r>
-        <w:rPr>
-          <w:rFonts w:eastAsia="Times New Roman" w:cs="Times New Roman"/>
-          <w:lang w:val="es-ES_tradnl" w:eastAsia="es-ES_tradnl" w:bidi="ar-SA"/>
-        </w:rPr>
-        <w:t>" pueden ser modificados).</w:t>
-      </w:r>
-    </w:p>
-    <w:p>
-      <w:pPr>
-        <w:numPr>
-          <w:ilvl w:val="1"/>
-          <w:numId w:val="14"/>
-        </w:numPr>
-        <w:spacing w:before="100" w:beforeAutospacing="1" w:after="100" w:afterAutospacing="1" w:line="240" w:lineRule="auto"/>
-        <w:rPr>
-          <w:rFonts w:eastAsia="Times New Roman" w:cs="Times New Roman"/>
-          <w:lang w:val="es-ES_tradnl" w:eastAsia="es-ES_tradnl" w:bidi="ar-SA"/>
-        </w:rPr>
-      </w:pPr>
-      <w:r>
-        <w:rPr>
-          <w:rFonts w:eastAsia="Times New Roman" w:cs="Times New Roman"/>
-          <w:b/>
-          <w:bCs/>
-          <w:lang w:val="es-ES_tradnl" w:eastAsia="es-ES_tradnl" w:bidi="ar-SA"/>
-        </w:rPr>
-        <w:t>Tipo jornada:</w:t>
-      </w:r>
-      <w:r>
-        <w:rPr>
-          <w:rFonts w:eastAsia="Times New Roman" w:cs="Times New Roman"/>
-          <w:lang w:val="es-ES_tradnl" w:eastAsia="es-ES_tradnl" w:bidi="ar-SA"/>
-        </w:rPr>
-        <w:t xml:space="preserve"> los valores posibles son "</w:t>
-      </w:r>
-      <w:r>
-        <w:rPr>
-          <w:rFonts w:eastAsia="Times New Roman" w:cs="Times New Roman"/>
-          <w:i/>
-          <w:iCs/>
-          <w:lang w:val="es-ES_tradnl" w:eastAsia="es-ES_tradnl" w:bidi="ar-SA"/>
-        </w:rPr>
-        <w:t>PTE</w:t>
-      </w:r>
-      <w:r>
-        <w:rPr>
-          <w:rFonts w:eastAsia="Times New Roman" w:cs="Times New Roman"/>
-          <w:lang w:val="es-ES_tradnl" w:eastAsia="es-ES_tradnl" w:bidi="ar-SA"/>
-        </w:rPr>
-        <w:t xml:space="preserve">" (part time) y ?? (cualquier otro valor que venga en este campo </w:t>
-      </w:r>
-      <w:r>
-        <w:rPr>
-          <w:rFonts w:eastAsia="Times New Roman" w:cs="Times New Roman"/>
-          <w:lang w:val="es-ES_tradnl" w:eastAsia="es-ES_tradnl" w:bidi="ar-SA"/>
-        </w:rPr>
-        <w:t>sería</w:t>
-      </w:r>
-      <w:r>
-        <w:rPr>
-          <w:rFonts w:eastAsia="Times New Roman" w:cs="Times New Roman"/>
-          <w:lang w:val="es-ES_tradnl" w:eastAsia="es-ES_tradnl" w:bidi="ar-SA"/>
-        </w:rPr>
-        <w:t xml:space="preserve"> considerado un error de formato).</w:t>
-      </w:r>
-    </w:p>
-    <w:p>
-      <w:pPr>
-        <w:numPr>
-          <w:ilvl w:val="1"/>
-          <w:numId w:val="14"/>
-        </w:numPr>
-        <w:spacing w:before="100" w:beforeAutospacing="1" w:after="100" w:afterAutospacing="1" w:line="240" w:lineRule="auto"/>
-        <w:rPr>
-          <w:rFonts w:eastAsia="Times New Roman" w:cs="Times New Roman"/>
-          <w:lang w:val="es-ES_tradnl" w:eastAsia="es-ES_tradnl" w:bidi="ar-SA"/>
-        </w:rPr>
-      </w:pPr>
-      <w:r>
-        <w:rPr>
-          <w:rFonts w:eastAsia="Times New Roman" w:cs="Times New Roman"/>
-          <w:b/>
-          <w:bCs/>
-          <w:lang w:val="es-ES_tradnl" w:eastAsia="es-ES_tradnl" w:bidi="ar-SA"/>
-        </w:rPr>
-        <w:t>Status:</w:t>
-      </w:r>
-      <w:r>
-        <w:rPr>
-          <w:rFonts w:eastAsia="Times New Roman" w:cs="Times New Roman"/>
-          <w:lang w:val="es-ES_tradnl" w:eastAsia="es-ES_tradnl" w:bidi="ar-SA"/>
-        </w:rPr>
-        <w:t xml:space="preserve"> los valores posibles son "</w:t>
-      </w:r>
-      <w:r>
-        <w:rPr>
-          <w:rFonts w:eastAsia="Times New Roman" w:cs="Times New Roman"/>
-          <w:i/>
-          <w:iCs/>
-          <w:lang w:val="es-ES_tradnl" w:eastAsia="es-ES_tradnl" w:bidi="ar-SA"/>
-        </w:rPr>
-        <w:t>Activo</w:t>
-      </w:r>
-      <w:r>
-        <w:rPr>
-          <w:rFonts w:eastAsia="Times New Roman" w:cs="Times New Roman"/>
-          <w:lang w:val="es-ES_tradnl" w:eastAsia="es-ES_tradnl" w:bidi="ar-SA"/>
-        </w:rPr>
-        <w:t xml:space="preserve">" y ?? (cualquier otro valor que venga en este campo </w:t>
-      </w:r>
-      <w:r>
-        <w:rPr>
-          <w:rFonts w:eastAsia="Times New Roman" w:cs="Times New Roman"/>
-          <w:lang w:val="es-ES_tradnl" w:eastAsia="es-ES_tradnl" w:bidi="ar-SA"/>
-        </w:rPr>
-        <w:t>sería</w:t>
-      </w:r>
-      <w:r>
-        <w:rPr>
-          <w:rFonts w:eastAsia="Times New Roman" w:cs="Times New Roman"/>
-          <w:lang w:val="es-ES_tradnl" w:eastAsia="es-ES_tradnl" w:bidi="ar-SA"/>
-        </w:rPr>
-        <w:t xml:space="preserve"> considerado un error de formato).</w:t>
-      </w:r>
-    </w:p>
-    <w:p>
-      <w:pPr>
-        <w:numPr>
-          <w:ilvl w:val="1"/>
-          <w:numId w:val="14"/>
-        </w:numPr>
-        <w:spacing w:before="100" w:beforeAutospacing="1" w:after="100" w:afterAutospacing="1" w:line="240" w:lineRule="auto"/>
-        <w:rPr>
-          <w:rFonts w:eastAsia="Times New Roman" w:cs="Times New Roman"/>
-          <w:lang w:val="es-ES_tradnl" w:eastAsia="es-ES_tradnl" w:bidi="ar-SA"/>
-        </w:rPr>
-      </w:pPr>
-      <w:r>
-        <w:rPr>
-          <w:rFonts w:eastAsia="Times New Roman" w:cs="Times New Roman"/>
-          <w:b/>
-          <w:bCs/>
-          <w:lang w:val="es-ES_tradnl" w:eastAsia="es-ES_tradnl" w:bidi="ar-SA"/>
-        </w:rPr>
-        <w:t>Id Supervisor:</w:t>
-      </w:r>
-      <w:r>
-        <w:rPr>
-          <w:rFonts w:eastAsia="Times New Roman" w:cs="Times New Roman"/>
-          <w:lang w:val="es-ES_tradnl" w:eastAsia="es-ES_tradnl" w:bidi="ar-SA"/>
-        </w:rPr>
-        <w:t>  el Id de Supervisor de un registro no se corresponde con un supervisor dado de alta en el sistema.</w:t>
-      </w:r>
-    </w:p>
-    <w:p>
-      <w:pPr>
-        <w:numPr>
-          <w:ilvl w:val="1"/>
-          <w:numId w:val="14"/>
-        </w:numPr>
-        <w:spacing w:before="100" w:beforeAutospacing="1" w:after="100" w:afterAutospacing="1" w:line="240" w:lineRule="auto"/>
-        <w:rPr>
-          <w:rFonts w:eastAsia="Times New Roman" w:cs="Times New Roman"/>
-          <w:lang w:val="es-ES_tradnl" w:eastAsia="es-ES_tradnl" w:bidi="ar-SA"/>
-        </w:rPr>
-      </w:pPr>
-      <w:r>
-        <w:rPr>
-          <w:rFonts w:eastAsia="Times New Roman" w:cs="Times New Roman"/>
-          <w:b/>
-          <w:bCs/>
-          <w:lang w:val="es-ES_tradnl" w:eastAsia="es-ES_tradnl" w:bidi="ar-SA"/>
-        </w:rPr>
-        <w:t>Fecha ingreso:</w:t>
-      </w:r>
-      <w:r>
-        <w:rPr>
-          <w:rFonts w:eastAsia="Times New Roman" w:cs="Times New Roman"/>
-          <w:lang w:val="es-ES_tradnl" w:eastAsia="es-ES_tradnl" w:bidi="ar-SA"/>
-        </w:rPr>
-        <w:t xml:space="preserve"> la fecha de ingreso de un registro es una fecha posterior a la actual o una fecha inválida (por ejemplo 30/02/2010)</w:t>
-      </w:r>
-    </w:p>
-    <w:p>
-      <w:pPr>
-        <w:numPr>
-          <w:ilvl w:val="1"/>
-          <w:numId w:val="14"/>
-        </w:numPr>
-        <w:spacing w:before="100" w:beforeAutospacing="1" w:after="100" w:afterAutospacing="1" w:line="240" w:lineRule="auto"/>
-        <w:rPr>
-          <w:rFonts w:eastAsia="Times New Roman" w:cs="Times New Roman"/>
-          <w:lang w:val="es-ES_tradnl" w:eastAsia="es-ES_tradnl" w:bidi="ar-SA"/>
-        </w:rPr>
-      </w:pPr>
-      <w:r>
-        <w:rPr>
-          <w:rFonts w:eastAsia="Times New Roman" w:cs="Times New Roman"/>
-          <w:b/>
-          <w:bCs/>
-          <w:lang w:val="es-ES_tradnl" w:eastAsia="es-ES_tradnl" w:bidi="ar-SA"/>
-        </w:rPr>
-        <w:t>Id Campaña:</w:t>
-      </w:r>
-      <w:r>
-        <w:rPr>
-          <w:rFonts w:eastAsia="Times New Roman" w:cs="Times New Roman"/>
-          <w:lang w:val="es-ES_tradnl" w:eastAsia="es-ES_tradnl" w:bidi="ar-SA"/>
-        </w:rPr>
-        <w:t xml:space="preserve"> el Id de Campaña de un registro no se corresponde con una campaña dada de alta en el sistema.</w:t>
-      </w:r>
-    </w:p>
-    <w:p>
-      <w:pPr>
-        <w:numPr>
-          <w:ilvl w:val="0"/>
-          <w:numId w:val="14"/>
-        </w:numPr>
-        <w:spacing w:before="100" w:beforeAutospacing="1" w:after="100" w:afterAutospacing="1" w:line="240" w:lineRule="auto"/>
-        <w:rPr>
-          <w:rFonts w:eastAsia="Times New Roman" w:cs="Times New Roman"/>
-          <w:lang w:val="es-ES_tradnl" w:eastAsia="es-ES_tradnl" w:bidi="ar-SA"/>
-        </w:rPr>
-      </w:pPr>
-      <w:r>
-        <w:rPr>
-          <w:rFonts w:eastAsia="Times New Roman" w:cs="Times New Roman"/>
-          <w:b/>
-          <w:bCs/>
-          <w:lang w:val="es-ES_tradnl" w:eastAsia="es-ES_tradnl" w:bidi="ar-SA"/>
-        </w:rPr>
-        <w:t>Archivo QA:</w:t>
-      </w:r>
-    </w:p>
-    <w:p>
-      <w:pPr>
-        <w:numPr>
-          <w:ilvl w:val="1"/>
-          <w:numId w:val="14"/>
-        </w:numPr>
-        <w:spacing w:before="100" w:beforeAutospacing="1" w:after="100" w:afterAutospacing="1" w:line="240" w:lineRule="auto"/>
-        <w:rPr>
-          <w:rFonts w:eastAsia="Times New Roman" w:cs="Times New Roman"/>
-          <w:lang w:val="es-ES_tradnl" w:eastAsia="es-ES_tradnl" w:bidi="ar-SA"/>
-        </w:rPr>
-      </w:pPr>
-      <w:r>
-        <w:rPr>
-          <w:rFonts w:eastAsia="Times New Roman" w:cs="Times New Roman"/>
-          <w:b/>
-          <w:bCs/>
-          <w:lang w:val="es-ES_tradnl" w:eastAsia="es-ES_tradnl" w:bidi="ar-SA"/>
-        </w:rPr>
-        <w:t>Error nombre de archivo</w:t>
-      </w:r>
-      <w:r>
-        <w:rPr>
-          <w:rFonts w:eastAsia="Times New Roman" w:cs="Times New Roman"/>
-          <w:lang w:val="es-ES_tradnl" w:eastAsia="es-ES_tradnl" w:bidi="ar-SA"/>
-        </w:rPr>
-        <w:t xml:space="preserve">: el nombre de archivo debe tener el formato </w:t>
-      </w:r>
-      <w:r>
-        <w:rPr>
-          <w:rFonts w:eastAsia="Times New Roman" w:cs="Times New Roman"/>
-          <w:i/>
-          <w:iCs/>
-          <w:lang w:val="es-ES_tradnl" w:eastAsia="es-ES_tradnl" w:bidi="ar-SA"/>
-        </w:rPr>
-        <w:t>QA_aaaammdd</w:t>
-      </w:r>
-      <w:r>
-        <w:rPr>
-          <w:rFonts w:eastAsia="Times New Roman" w:cs="Times New Roman"/>
-          <w:lang w:val="es-ES_tradnl" w:eastAsia="es-ES_tradnl" w:bidi="ar-SA"/>
-        </w:rPr>
-        <w:t>, donde aaaammdd debe ser una fecha válida (con aaaa = año, mm = mes, dd = día).</w:t>
-      </w:r>
-    </w:p>
-    <w:p>
-      <w:pPr>
-        <w:numPr>
-          <w:ilvl w:val="1"/>
-          <w:numId w:val="14"/>
-        </w:numPr>
-        <w:spacing w:before="100" w:beforeAutospacing="1" w:after="100" w:afterAutospacing="1" w:line="240" w:lineRule="auto"/>
-        <w:rPr>
-          <w:rFonts w:eastAsia="Times New Roman" w:cs="Times New Roman"/>
-          <w:lang w:val="es-ES_tradnl" w:eastAsia="es-ES_tradnl" w:bidi="ar-SA"/>
-        </w:rPr>
-      </w:pPr>
-      <w:r>
-        <w:rPr>
-          <w:rFonts w:eastAsia="Times New Roman" w:cs="Times New Roman"/>
-          <w:b/>
-          <w:bCs/>
-          <w:lang w:val="es-ES_tradnl" w:eastAsia="es-ES_tradnl" w:bidi="ar-SA"/>
-        </w:rPr>
-        <w:t xml:space="preserve">Error de formato: </w:t>
-      </w:r>
-      <w:r>
-        <w:rPr>
-          <w:rFonts w:eastAsia="Times New Roman" w:cs="Times New Roman"/>
-          <w:lang w:val="es-ES_tradnl" w:eastAsia="es-ES_tradnl" w:bidi="ar-SA"/>
-        </w:rPr>
-        <w:t xml:space="preserve">los campos </w:t>
-      </w:r>
-      <w:r>
-        <w:rPr>
-          <w:rFonts w:eastAsia="Times New Roman" w:cs="Times New Roman"/>
-          <w:lang w:val="es-ES_tradnl" w:eastAsia="es-ES_tradnl" w:bidi="ar-SA"/>
-        </w:rPr>
-        <w:t>numéricos</w:t>
-      </w:r>
-      <w:r>
-        <w:rPr>
-          <w:rFonts w:eastAsia="Times New Roman" w:cs="Times New Roman"/>
-          <w:lang w:val="es-ES_tradnl" w:eastAsia="es-ES_tradnl" w:bidi="ar-SA"/>
-        </w:rPr>
-        <w:t xml:space="preserve"> contienen otros caracteres que no sean números, el formato del campo "</w:t>
-      </w:r>
-      <w:r>
-        <w:rPr>
-          <w:rFonts w:eastAsia="Times New Roman" w:cs="Times New Roman"/>
-          <w:i/>
-          <w:iCs/>
-          <w:lang w:val="es-ES_tradnl" w:eastAsia="es-ES_tradnl" w:bidi="ar-SA"/>
-        </w:rPr>
-        <w:t>fecha</w:t>
-      </w:r>
-      <w:r>
-        <w:rPr>
-          <w:rFonts w:eastAsia="Times New Roman" w:cs="Times New Roman"/>
-          <w:lang w:val="es-ES_tradnl" w:eastAsia="es-ES_tradnl" w:bidi="ar-SA"/>
-        </w:rPr>
-        <w:t>" es incorrecto, los campos contienen más caracteres de los que se pueden almacenar, etc.</w:t>
-      </w:r>
-    </w:p>
-    <w:p>
-      <w:pPr>
-        <w:numPr>
-          <w:ilvl w:val="1"/>
-          <w:numId w:val="14"/>
-        </w:numPr>
-        <w:spacing w:before="100" w:beforeAutospacing="1" w:after="100" w:afterAutospacing="1" w:line="240" w:lineRule="auto"/>
-        <w:rPr>
-          <w:rFonts w:eastAsia="Times New Roman" w:cs="Times New Roman"/>
-          <w:lang w:val="es-ES_tradnl" w:eastAsia="es-ES_tradnl" w:bidi="ar-SA"/>
-        </w:rPr>
-      </w:pPr>
-      <w:r>
-        <w:rPr>
-          <w:rFonts w:eastAsia="Times New Roman" w:cs="Times New Roman"/>
-          <w:b/>
-          <w:bCs/>
-          <w:lang w:val="es-ES_tradnl" w:eastAsia="es-ES_tradnl" w:bidi="ar-SA"/>
-        </w:rPr>
-        <w:lastRenderedPageBreak/>
-        <w:t xml:space="preserve">Clave inexistente: </w:t>
-      </w:r>
-      <w:r>
-        <w:rPr>
-          <w:rFonts w:eastAsia="Times New Roman" w:cs="Times New Roman"/>
-          <w:lang w:val="es-ES_tradnl" w:eastAsia="es-ES_tradnl" w:bidi="ar-SA"/>
-        </w:rPr>
-        <w:t>el archivo contiene un registro con un valor en el campo "</w:t>
-      </w:r>
-      <w:r>
-        <w:rPr>
-          <w:rFonts w:eastAsia="Times New Roman" w:cs="Times New Roman"/>
-          <w:i/>
-          <w:iCs/>
-          <w:lang w:val="es-ES_tradnl" w:eastAsia="es-ES_tradnl" w:bidi="ar-SA"/>
-        </w:rPr>
-        <w:t>legajo</w:t>
-      </w:r>
-      <w:r>
-        <w:rPr>
-          <w:rFonts w:eastAsia="Times New Roman" w:cs="Times New Roman"/>
-          <w:lang w:val="es-ES_tradnl" w:eastAsia="es-ES_tradnl" w:bidi="ar-SA"/>
-        </w:rPr>
-        <w:t>" que no se corresponde con ningún agente dado de alta en el sistema.</w:t>
-      </w:r>
-    </w:p>
-    <w:p>
-      <w:pPr>
-        <w:numPr>
-          <w:ilvl w:val="1"/>
-          <w:numId w:val="14"/>
-        </w:numPr>
-        <w:spacing w:before="100" w:beforeAutospacing="1" w:after="100" w:afterAutospacing="1" w:line="240" w:lineRule="auto"/>
-        <w:rPr>
-          <w:rFonts w:eastAsia="Times New Roman" w:cs="Times New Roman"/>
-          <w:lang w:val="es-ES_tradnl" w:eastAsia="es-ES_tradnl" w:bidi="ar-SA"/>
-        </w:rPr>
-      </w:pPr>
-      <w:r>
-        <w:rPr>
-          <w:rFonts w:eastAsia="Times New Roman" w:cs="Times New Roman"/>
-          <w:b/>
-          <w:bCs/>
-          <w:lang w:val="es-ES_tradnl" w:eastAsia="es-ES_tradnl" w:bidi="ar-SA"/>
-        </w:rPr>
-        <w:t>Claves repetidas:</w:t>
-      </w:r>
-      <w:r>
-        <w:rPr>
-          <w:rFonts w:eastAsia="Times New Roman" w:cs="Times New Roman"/>
-          <w:lang w:val="es-ES_tradnl" w:eastAsia="es-ES_tradnl" w:bidi="ar-SA"/>
-        </w:rPr>
-        <w:t xml:space="preserve"> el archivo contiene dos registros con el mismo legajo.</w:t>
-      </w:r>
-    </w:p>
-    <w:p>
-      <w:pPr>
-        <w:numPr>
-          <w:ilvl w:val="1"/>
-          <w:numId w:val="14"/>
-        </w:numPr>
-        <w:spacing w:before="100" w:beforeAutospacing="1" w:after="100" w:afterAutospacing="1" w:line="240" w:lineRule="auto"/>
-        <w:rPr>
-          <w:rFonts w:eastAsia="Times New Roman" w:cs="Times New Roman"/>
-          <w:lang w:val="es-ES_tradnl" w:eastAsia="es-ES_tradnl" w:bidi="ar-SA"/>
-        </w:rPr>
-      </w:pPr>
-      <w:r>
-        <w:rPr>
-          <w:rFonts w:eastAsia="Times New Roman" w:cs="Times New Roman"/>
-          <w:b/>
-          <w:bCs/>
-          <w:lang w:val="es-ES_tradnl" w:eastAsia="es-ES_tradnl" w:bidi="ar-SA"/>
-        </w:rPr>
-        <w:t>Fecha:</w:t>
-      </w:r>
-      <w:r>
-        <w:rPr>
-          <w:rFonts w:eastAsia="Times New Roman" w:cs="Times New Roman"/>
-          <w:lang w:val="es-ES_tradnl" w:eastAsia="es-ES_tradnl" w:bidi="ar-SA"/>
-        </w:rPr>
-        <w:t xml:space="preserve"> el campo "</w:t>
-      </w:r>
-      <w:r>
-        <w:rPr>
-          <w:rFonts w:eastAsia="Times New Roman" w:cs="Times New Roman"/>
-          <w:i/>
-          <w:iCs/>
-          <w:lang w:val="es-ES_tradnl" w:eastAsia="es-ES_tradnl" w:bidi="ar-SA"/>
-        </w:rPr>
-        <w:t>fecha</w:t>
-      </w:r>
-      <w:r>
-        <w:rPr>
-          <w:rFonts w:eastAsia="Times New Roman" w:cs="Times New Roman"/>
-          <w:lang w:val="es-ES_tradnl" w:eastAsia="es-ES_tradnl" w:bidi="ar-SA"/>
-        </w:rPr>
-        <w:t>" de un registro contiene una fecha distinta a la que figura en el nombre del archivo.</w:t>
-      </w:r>
-    </w:p>
-    <w:p>
-      <w:pPr>
-        <w:numPr>
-          <w:ilvl w:val="1"/>
-          <w:numId w:val="14"/>
-        </w:numPr>
-        <w:spacing w:before="100" w:beforeAutospacing="1" w:after="100" w:afterAutospacing="1" w:line="240" w:lineRule="auto"/>
-        <w:rPr>
-          <w:rFonts w:eastAsia="Times New Roman" w:cs="Times New Roman"/>
-          <w:lang w:val="es-ES_tradnl" w:eastAsia="es-ES_tradnl" w:bidi="ar-SA"/>
-        </w:rPr>
-      </w:pPr>
-      <w:r>
-        <w:rPr>
-          <w:rFonts w:eastAsia="Times New Roman" w:cs="Times New Roman"/>
-          <w:b/>
-          <w:bCs/>
-          <w:lang w:val="es-ES_tradnl" w:eastAsia="es-ES_tradnl" w:bidi="ar-SA"/>
-        </w:rPr>
-        <w:t>Cantidad de puntos logrados:</w:t>
-      </w:r>
-      <w:r>
-        <w:rPr>
-          <w:rFonts w:eastAsia="Times New Roman" w:cs="Times New Roman"/>
-          <w:lang w:val="es-ES_tradnl" w:eastAsia="es-ES_tradnl" w:bidi="ar-SA"/>
-        </w:rPr>
-        <w:t xml:space="preserve"> el valor del campo "</w:t>
-      </w:r>
-      <w:r>
-        <w:rPr>
-          <w:rFonts w:eastAsia="Times New Roman" w:cs="Times New Roman"/>
-          <w:i/>
-          <w:iCs/>
-          <w:lang w:val="es-ES_tradnl" w:eastAsia="es-ES_tradnl" w:bidi="ar-SA"/>
-        </w:rPr>
-        <w:t>Cantidad puntos logrados</w:t>
-      </w:r>
-      <w:r>
-        <w:rPr>
-          <w:rFonts w:eastAsia="Times New Roman" w:cs="Times New Roman"/>
-          <w:lang w:val="es-ES_tradnl" w:eastAsia="es-ES_tradnl" w:bidi="ar-SA"/>
-        </w:rPr>
-        <w:t>" de un registro es mayor al valor del campo "</w:t>
-      </w:r>
-      <w:r>
-        <w:rPr>
-          <w:rFonts w:eastAsia="Times New Roman" w:cs="Times New Roman"/>
-          <w:i/>
-          <w:iCs/>
-          <w:lang w:val="es-ES_tradnl" w:eastAsia="es-ES_tradnl" w:bidi="ar-SA"/>
-        </w:rPr>
-        <w:t>Cantidad de puntos posibles</w:t>
-      </w:r>
-      <w:r>
-        <w:rPr>
-          <w:rFonts w:eastAsia="Times New Roman" w:cs="Times New Roman"/>
-          <w:lang w:val="es-ES_tradnl" w:eastAsia="es-ES_tradnl" w:bidi="ar-SA"/>
-        </w:rPr>
-        <w:t>".</w:t>
-      </w:r>
-    </w:p>
-    <w:p>
-      <w:pPr>
-        <w:numPr>
-          <w:ilvl w:val="0"/>
-          <w:numId w:val="14"/>
-        </w:numPr>
-        <w:spacing w:before="100" w:beforeAutospacing="1" w:after="100" w:afterAutospacing="1" w:line="240" w:lineRule="auto"/>
-        <w:rPr>
-          <w:rFonts w:eastAsia="Times New Roman" w:cs="Times New Roman"/>
-          <w:lang w:val="es-ES_tradnl" w:eastAsia="es-ES_tradnl" w:bidi="ar-SA"/>
-        </w:rPr>
-      </w:pPr>
-      <w:r>
-        <w:rPr>
-          <w:rFonts w:eastAsia="Times New Roman" w:cs="Times New Roman"/>
-          <w:b/>
-          <w:bCs/>
-          <w:lang w:val="es-ES_tradnl" w:eastAsia="es-ES_tradnl" w:bidi="ar-SA"/>
-        </w:rPr>
-        <w:t>Archivo Summary:</w:t>
-      </w:r>
-    </w:p>
-    <w:p>
-      <w:pPr>
-        <w:numPr>
-          <w:ilvl w:val="1"/>
-          <w:numId w:val="14"/>
-        </w:numPr>
-        <w:spacing w:before="100" w:beforeAutospacing="1" w:after="100" w:afterAutospacing="1" w:line="240" w:lineRule="auto"/>
-        <w:rPr>
-          <w:rFonts w:eastAsia="Times New Roman" w:cs="Times New Roman"/>
-          <w:lang w:val="es-ES_tradnl" w:eastAsia="es-ES_tradnl" w:bidi="ar-SA"/>
-        </w:rPr>
-      </w:pPr>
-      <w:r>
-        <w:rPr>
-          <w:rFonts w:eastAsia="Times New Roman" w:cs="Times New Roman"/>
-          <w:b/>
-          <w:bCs/>
-          <w:lang w:val="es-ES_tradnl" w:eastAsia="es-ES_tradnl" w:bidi="ar-SA"/>
-        </w:rPr>
-        <w:t>Error nombre de archivo</w:t>
-      </w:r>
-      <w:r>
-        <w:rPr>
-          <w:rFonts w:eastAsia="Times New Roman" w:cs="Times New Roman"/>
-          <w:lang w:val="es-ES_tradnl" w:eastAsia="es-ES_tradnl" w:bidi="ar-SA"/>
-        </w:rPr>
-        <w:t xml:space="preserve">: el nombre de archivo debe tener el formato </w:t>
-      </w:r>
-      <w:r>
-        <w:rPr>
-          <w:rFonts w:eastAsia="Times New Roman" w:cs="Times New Roman"/>
-          <w:i/>
-          <w:iCs/>
-          <w:lang w:val="es-ES_tradnl" w:eastAsia="es-ES_tradnl" w:bidi="ar-SA"/>
-        </w:rPr>
-        <w:t>Summary_aaaammdd</w:t>
-      </w:r>
-      <w:r>
-        <w:rPr>
-          <w:rFonts w:eastAsia="Times New Roman" w:cs="Times New Roman"/>
-          <w:lang w:val="es-ES_tradnl" w:eastAsia="es-ES_tradnl" w:bidi="ar-SA"/>
-        </w:rPr>
-        <w:t>, donde aaaammdd debe ser una fecha válida (con aaaa = año, mm = mes, dd = día).</w:t>
-      </w:r>
-    </w:p>
-    <w:p>
-      <w:pPr>
-        <w:numPr>
-          <w:ilvl w:val="1"/>
-          <w:numId w:val="14"/>
-        </w:numPr>
-        <w:spacing w:before="100" w:beforeAutospacing="1" w:after="100" w:afterAutospacing="1" w:line="240" w:lineRule="auto"/>
-        <w:rPr>
-          <w:rFonts w:eastAsia="Times New Roman" w:cs="Times New Roman"/>
-          <w:lang w:val="es-ES_tradnl" w:eastAsia="es-ES_tradnl" w:bidi="ar-SA"/>
-        </w:rPr>
-      </w:pPr>
-      <w:r>
-        <w:rPr>
-          <w:rFonts w:eastAsia="Times New Roman" w:cs="Times New Roman"/>
-          <w:b/>
-          <w:bCs/>
-          <w:lang w:val="es-ES_tradnl" w:eastAsia="es-ES_tradnl" w:bidi="ar-SA"/>
-        </w:rPr>
-        <w:t xml:space="preserve">Error de formato: </w:t>
-      </w:r>
-      <w:r>
-        <w:rPr>
-          <w:rFonts w:eastAsia="Times New Roman" w:cs="Times New Roman"/>
-          <w:lang w:val="es-ES_tradnl" w:eastAsia="es-ES_tradnl" w:bidi="ar-SA"/>
-        </w:rPr>
-        <w:t>los campos num</w:t>
-      </w:r>
-      <w:r>
-        <w:rPr>
-          <w:rFonts w:eastAsia="Times New Roman" w:cs="Times New Roman"/>
-          <w:lang w:val="es-ES_tradnl" w:eastAsia="es-ES_tradnl" w:bidi="ar-SA"/>
-        </w:rPr>
-        <w:t>é</w:t>
-      </w:r>
-      <w:r>
-        <w:rPr>
-          <w:rFonts w:eastAsia="Times New Roman" w:cs="Times New Roman"/>
-          <w:lang w:val="es-ES_tradnl" w:eastAsia="es-ES_tradnl" w:bidi="ar-SA"/>
-        </w:rPr>
-        <w:t>ricos contienen otros caracteres que no sean números, el formato del campo "</w:t>
-      </w:r>
-      <w:r>
-        <w:rPr>
-          <w:rFonts w:eastAsia="Times New Roman" w:cs="Times New Roman"/>
-          <w:i/>
-          <w:iCs/>
-          <w:lang w:val="es-ES_tradnl" w:eastAsia="es-ES_tradnl" w:bidi="ar-SA"/>
-        </w:rPr>
-        <w:t>date</w:t>
-      </w:r>
-      <w:r>
-        <w:rPr>
-          <w:rFonts w:eastAsia="Times New Roman" w:cs="Times New Roman"/>
-          <w:lang w:val="es-ES_tradnl" w:eastAsia="es-ES_tradnl" w:bidi="ar-SA"/>
-        </w:rPr>
-        <w:t>" es incorrecto, los campos contienen más caracteres de los que se pueden almacenar, etc.</w:t>
-      </w:r>
-    </w:p>
-    <w:p>
-      <w:pPr>
-        <w:numPr>
-          <w:ilvl w:val="1"/>
-          <w:numId w:val="14"/>
-        </w:numPr>
-        <w:spacing w:before="100" w:beforeAutospacing="1" w:after="100" w:afterAutospacing="1" w:line="240" w:lineRule="auto"/>
-        <w:rPr>
-          <w:rFonts w:eastAsia="Times New Roman" w:cs="Times New Roman"/>
-          <w:lang w:val="es-ES_tradnl" w:eastAsia="es-ES_tradnl" w:bidi="ar-SA"/>
-        </w:rPr>
-      </w:pPr>
-      <w:r>
-        <w:rPr>
-          <w:rFonts w:eastAsia="Times New Roman" w:cs="Times New Roman"/>
-          <w:b/>
-          <w:bCs/>
-          <w:lang w:val="es-ES_tradnl" w:eastAsia="es-ES_tradnl" w:bidi="ar-SA"/>
-        </w:rPr>
-        <w:t xml:space="preserve">Clave inexistente: </w:t>
-      </w:r>
-      <w:r>
-        <w:rPr>
-          <w:rFonts w:eastAsia="Times New Roman" w:cs="Times New Roman"/>
-          <w:lang w:val="es-ES_tradnl" w:eastAsia="es-ES_tradnl" w:bidi="ar-SA"/>
-        </w:rPr>
-        <w:t>el archivo contiene un registro con un valor en el campo "</w:t>
-      </w:r>
-      <w:r>
-        <w:rPr>
-          <w:rFonts w:eastAsia="Times New Roman" w:cs="Times New Roman"/>
-          <w:i/>
-          <w:iCs/>
-          <w:lang w:val="es-ES_tradnl" w:eastAsia="es-ES_tradnl" w:bidi="ar-SA"/>
-        </w:rPr>
-        <w:t>legajo</w:t>
-      </w:r>
-      <w:r>
-        <w:rPr>
-          <w:rFonts w:eastAsia="Times New Roman" w:cs="Times New Roman"/>
-          <w:lang w:val="es-ES_tradnl" w:eastAsia="es-ES_tradnl" w:bidi="ar-SA"/>
-        </w:rPr>
-        <w:t>" que no se corresponde con ningún agente dado de alta en el sistema.</w:t>
-      </w:r>
-    </w:p>
-    <w:p>
-      <w:pPr>
-        <w:numPr>
-          <w:ilvl w:val="1"/>
-          <w:numId w:val="14"/>
-        </w:numPr>
-        <w:spacing w:before="100" w:beforeAutospacing="1" w:after="100" w:afterAutospacing="1" w:line="240" w:lineRule="auto"/>
-        <w:rPr>
-          <w:rFonts w:eastAsia="Times New Roman" w:cs="Times New Roman"/>
-          <w:lang w:val="es-ES_tradnl" w:eastAsia="es-ES_tradnl" w:bidi="ar-SA"/>
-        </w:rPr>
-      </w:pPr>
-      <w:r>
-        <w:rPr>
-          <w:rFonts w:eastAsia="Times New Roman" w:cs="Times New Roman"/>
-          <w:b/>
-          <w:bCs/>
-          <w:lang w:val="es-ES_tradnl" w:eastAsia="es-ES_tradnl" w:bidi="ar-SA"/>
-        </w:rPr>
-        <w:t xml:space="preserve">Date: </w:t>
-      </w:r>
-      <w:r>
-        <w:rPr>
-          <w:rFonts w:eastAsia="Times New Roman" w:cs="Times New Roman"/>
-          <w:lang w:val="es-ES_tradnl" w:eastAsia="es-ES_tradnl" w:bidi="ar-SA"/>
-        </w:rPr>
-        <w:t>el campo "Date" de un registro contiene una fecha distinta a la que figura en el nombre del archivo.</w:t>
-      </w:r>
-    </w:p>
-    <w:p>
-      <w:pPr>
-        <w:numPr>
-          <w:ilvl w:val="1"/>
-          <w:numId w:val="14"/>
-        </w:numPr>
-        <w:spacing w:before="100" w:beforeAutospacing="1" w:after="100" w:afterAutospacing="1" w:line="240" w:lineRule="auto"/>
-        <w:rPr>
-          <w:rFonts w:eastAsia="Times New Roman" w:cs="Times New Roman"/>
-          <w:lang w:val="es-ES_tradnl" w:eastAsia="es-ES_tradnl" w:bidi="ar-SA"/>
-        </w:rPr>
-      </w:pPr>
-      <w:r>
-        <w:rPr>
-          <w:rFonts w:eastAsia="Times New Roman" w:cs="Times New Roman"/>
-          <w:b/>
-          <w:bCs/>
-          <w:lang w:val="es-ES_tradnl" w:eastAsia="es-ES_tradnl" w:bidi="ar-SA"/>
-        </w:rPr>
-        <w:t>Tiempo loggeado:</w:t>
-      </w:r>
-      <w:r>
-        <w:rPr>
-          <w:rFonts w:eastAsia="Times New Roman" w:cs="Times New Roman"/>
-          <w:lang w:val="es-ES_tradnl" w:eastAsia="es-ES_tradnl" w:bidi="ar-SA"/>
-        </w:rPr>
-        <w:t xml:space="preserve"> el archivo contiene un registro donde no se cumple la siguiente relacion entre los tiempos: </w:t>
-      </w:r>
-      <w:r>
-        <w:rPr>
-          <w:rFonts w:eastAsia="Times New Roman" w:cs="Times New Roman"/>
-          <w:lang w:val="es-ES_tradnl" w:eastAsia="es-ES_tradnl" w:bidi="ar-SA"/>
-        </w:rPr>
-        <w:br/>
-      </w:r>
-      <w:r>
-        <w:rPr>
-          <w:rFonts w:eastAsia="Times New Roman" w:cs="Times New Roman"/>
-          <w:i/>
-          <w:iCs/>
-          <w:lang w:val="es-ES_tradnl" w:eastAsia="es-ES_tradnl" w:bidi="ar-SA"/>
-        </w:rPr>
-        <w:t>Tiempo loggeado = Tiempo in call + Tiempo en espera + Tiempo Ready for call + Tiempo en after call work</w:t>
-      </w:r>
-    </w:p>
-    <w:p>
-      <w:pPr>
-        <w:numPr>
-          <w:ilvl w:val="0"/>
-          <w:numId w:val="14"/>
-        </w:numPr>
-        <w:spacing w:before="100" w:beforeAutospacing="1" w:after="100" w:afterAutospacing="1" w:line="240" w:lineRule="auto"/>
-        <w:rPr>
-          <w:rFonts w:eastAsia="Times New Roman" w:cs="Times New Roman"/>
-          <w:lang w:val="es-ES_tradnl" w:eastAsia="es-ES_tradnl" w:bidi="ar-SA"/>
-        </w:rPr>
-      </w:pPr>
-      <w:r>
-        <w:rPr>
-          <w:rFonts w:eastAsia="Times New Roman" w:cs="Times New Roman"/>
-          <w:b/>
-          <w:bCs/>
-          <w:lang w:val="es-ES_tradnl" w:eastAsia="es-ES_tradnl" w:bidi="ar-SA"/>
-        </w:rPr>
-        <w:t>Archivo TTS:</w:t>
-      </w:r>
-    </w:p>
-    <w:p>
-      <w:pPr>
-        <w:numPr>
-          <w:ilvl w:val="1"/>
-          <w:numId w:val="14"/>
-        </w:numPr>
-        <w:spacing w:before="100" w:beforeAutospacing="1" w:after="100" w:afterAutospacing="1" w:line="240" w:lineRule="auto"/>
-        <w:rPr>
-          <w:rFonts w:eastAsia="Times New Roman" w:cs="Times New Roman"/>
-          <w:lang w:val="es-ES_tradnl" w:eastAsia="es-ES_tradnl" w:bidi="ar-SA"/>
-        </w:rPr>
-      </w:pPr>
-      <w:r>
-        <w:rPr>
-          <w:rFonts w:eastAsia="Times New Roman" w:cs="Times New Roman"/>
-          <w:b/>
-          <w:bCs/>
-          <w:lang w:val="es-ES_tradnl" w:eastAsia="es-ES_tradnl" w:bidi="ar-SA"/>
-        </w:rPr>
-        <w:t>Error nombre de archivo</w:t>
-      </w:r>
-      <w:r>
-        <w:rPr>
-          <w:rFonts w:eastAsia="Times New Roman" w:cs="Times New Roman"/>
-          <w:lang w:val="es-ES_tradnl" w:eastAsia="es-ES_tradnl" w:bidi="ar-SA"/>
-        </w:rPr>
-        <w:t xml:space="preserve">: el nombre de archivo debe tener el formato </w:t>
-      </w:r>
-      <w:r>
-        <w:rPr>
-          <w:rFonts w:eastAsia="Times New Roman" w:cs="Times New Roman"/>
-          <w:i/>
-          <w:iCs/>
-          <w:lang w:val="es-ES_tradnl" w:eastAsia="es-ES_tradnl" w:bidi="ar-SA"/>
-        </w:rPr>
-        <w:t>TTS_aaaammdd</w:t>
-      </w:r>
-      <w:r>
-        <w:rPr>
-          <w:rFonts w:eastAsia="Times New Roman" w:cs="Times New Roman"/>
-          <w:lang w:val="es-ES_tradnl" w:eastAsia="es-ES_tradnl" w:bidi="ar-SA"/>
-        </w:rPr>
-        <w:t>, donde aaaammdd debe ser una fecha válida (con aaaa = año, mm = mes, dd = día).</w:t>
-      </w:r>
-    </w:p>
-    <w:p>
-      <w:pPr>
-        <w:numPr>
-          <w:ilvl w:val="1"/>
-          <w:numId w:val="14"/>
-        </w:numPr>
-        <w:spacing w:before="100" w:beforeAutospacing="1" w:after="100" w:afterAutospacing="1" w:line="240" w:lineRule="auto"/>
-        <w:rPr>
-          <w:rFonts w:eastAsia="Times New Roman" w:cs="Times New Roman"/>
-          <w:lang w:val="es-ES_tradnl" w:eastAsia="es-ES_tradnl" w:bidi="ar-SA"/>
-        </w:rPr>
-      </w:pPr>
-      <w:r>
-        <w:rPr>
-          <w:rFonts w:eastAsia="Times New Roman" w:cs="Times New Roman"/>
-          <w:b/>
-          <w:bCs/>
-          <w:lang w:val="es-ES_tradnl" w:eastAsia="es-ES_tradnl" w:bidi="ar-SA"/>
-        </w:rPr>
-        <w:t xml:space="preserve">Error de formato: </w:t>
-      </w:r>
-      <w:r>
-        <w:rPr>
-          <w:rFonts w:eastAsia="Times New Roman" w:cs="Times New Roman"/>
-          <w:lang w:val="es-ES_tradnl" w:eastAsia="es-ES_tradnl" w:bidi="ar-SA"/>
-        </w:rPr>
-        <w:t>los campos numericos contienen otros caracteres que no sean números, el formato de los campos "</w:t>
-      </w:r>
-      <w:r>
-        <w:rPr>
-          <w:rFonts w:eastAsia="Times New Roman" w:cs="Times New Roman"/>
-          <w:i/>
-          <w:iCs/>
-          <w:lang w:val="es-ES_tradnl" w:eastAsia="es-ES_tradnl" w:bidi="ar-SA"/>
-        </w:rPr>
-        <w:t>fecha Entrada</w:t>
-      </w:r>
-      <w:r>
-        <w:rPr>
-          <w:rFonts w:eastAsia="Times New Roman" w:cs="Times New Roman"/>
-          <w:lang w:val="es-ES_tradnl" w:eastAsia="es-ES_tradnl" w:bidi="ar-SA"/>
-        </w:rPr>
-        <w:t>" y "</w:t>
-      </w:r>
-      <w:r>
-        <w:rPr>
-          <w:rFonts w:eastAsia="Times New Roman" w:cs="Times New Roman"/>
-          <w:i/>
-          <w:iCs/>
-          <w:lang w:val="es-ES_tradnl" w:eastAsia="es-ES_tradnl" w:bidi="ar-SA"/>
-        </w:rPr>
-        <w:t>fecha Salida</w:t>
-      </w:r>
-      <w:r>
-        <w:rPr>
-          <w:rFonts w:eastAsia="Times New Roman" w:cs="Times New Roman"/>
-          <w:lang w:val="es-ES_tradnl" w:eastAsia="es-ES_tradnl" w:bidi="ar-SA"/>
-        </w:rPr>
-        <w:t>" es incorrecto, el formato de los campos "</w:t>
-      </w:r>
-      <w:r>
-        <w:rPr>
-          <w:rFonts w:eastAsia="Times New Roman" w:cs="Times New Roman"/>
-          <w:i/>
-          <w:iCs/>
-          <w:lang w:val="es-ES_tradnl" w:eastAsia="es-ES_tradnl" w:bidi="ar-SA"/>
-        </w:rPr>
-        <w:t>Hora entrada</w:t>
-      </w:r>
-      <w:r>
-        <w:rPr>
-          <w:rFonts w:eastAsia="Times New Roman" w:cs="Times New Roman"/>
-          <w:lang w:val="es-ES_tradnl" w:eastAsia="es-ES_tradnl" w:bidi="ar-SA"/>
-        </w:rPr>
-        <w:t>" y "</w:t>
-      </w:r>
-      <w:r>
-        <w:rPr>
-          <w:rFonts w:eastAsia="Times New Roman" w:cs="Times New Roman"/>
-          <w:i/>
-          <w:iCs/>
-          <w:lang w:val="es-ES_tradnl" w:eastAsia="es-ES_tradnl" w:bidi="ar-SA"/>
-        </w:rPr>
-        <w:t>Hora Salida</w:t>
-      </w:r>
-      <w:r>
-        <w:rPr>
-          <w:rFonts w:eastAsia="Times New Roman" w:cs="Times New Roman"/>
-          <w:lang w:val="es-ES_tradnl" w:eastAsia="es-ES_tradnl" w:bidi="ar-SA"/>
-        </w:rPr>
-        <w:t>" son incorrectos, los campos contienen más caracteres de los que se pueden almacenar, etc.</w:t>
-      </w:r>
-    </w:p>
-    <w:p>
-      <w:pPr>
-        <w:numPr>
-          <w:ilvl w:val="1"/>
-          <w:numId w:val="14"/>
-        </w:numPr>
-        <w:spacing w:before="100" w:beforeAutospacing="1" w:after="100" w:afterAutospacing="1" w:line="240" w:lineRule="auto"/>
-        <w:rPr>
-          <w:rFonts w:eastAsia="Times New Roman" w:cs="Times New Roman"/>
-          <w:lang w:val="es-ES_tradnl" w:eastAsia="es-ES_tradnl" w:bidi="ar-SA"/>
-        </w:rPr>
-      </w:pPr>
-      <w:r>
-        <w:rPr>
-          <w:rFonts w:eastAsia="Times New Roman" w:cs="Times New Roman"/>
-          <w:b/>
-          <w:bCs/>
-          <w:lang w:val="es-ES_tradnl" w:eastAsia="es-ES_tradnl" w:bidi="ar-SA"/>
-        </w:rPr>
-        <w:t xml:space="preserve">Clave inexistente: </w:t>
-      </w:r>
-      <w:r>
-        <w:rPr>
-          <w:rFonts w:eastAsia="Times New Roman" w:cs="Times New Roman"/>
-          <w:lang w:val="es-ES_tradnl" w:eastAsia="es-ES_tradnl" w:bidi="ar-SA"/>
-        </w:rPr>
-        <w:t>el archivo contiene un registro con un valor en el campo "</w:t>
-      </w:r>
-      <w:r>
-        <w:rPr>
-          <w:rFonts w:eastAsia="Times New Roman" w:cs="Times New Roman"/>
-          <w:i/>
-          <w:iCs/>
-          <w:lang w:val="es-ES_tradnl" w:eastAsia="es-ES_tradnl" w:bidi="ar-SA"/>
-        </w:rPr>
-        <w:t>legajo</w:t>
-      </w:r>
-      <w:r>
-        <w:rPr>
-          <w:rFonts w:eastAsia="Times New Roman" w:cs="Times New Roman"/>
-          <w:lang w:val="es-ES_tradnl" w:eastAsia="es-ES_tradnl" w:bidi="ar-SA"/>
-        </w:rPr>
-        <w:t>" que no se corresponde con ningún agente dado de alta en el sistema.</w:t>
-      </w:r>
-    </w:p>
-    <w:p>
-      <w:pPr>
-        <w:numPr>
-          <w:ilvl w:val="1"/>
-          <w:numId w:val="14"/>
-        </w:numPr>
-        <w:spacing w:before="100" w:beforeAutospacing="1" w:after="100" w:afterAutospacing="1" w:line="240" w:lineRule="auto"/>
-        <w:rPr>
-          <w:rFonts w:eastAsia="Times New Roman" w:cs="Times New Roman"/>
-          <w:lang w:val="es-ES_tradnl" w:eastAsia="es-ES_tradnl" w:bidi="ar-SA"/>
-        </w:rPr>
-      </w:pPr>
-      <w:r>
-        <w:rPr>
-          <w:rFonts w:eastAsia="Times New Roman" w:cs="Times New Roman"/>
-          <w:b/>
-          <w:bCs/>
-          <w:lang w:val="es-ES_tradnl" w:eastAsia="es-ES_tradnl" w:bidi="ar-SA"/>
-        </w:rPr>
-        <w:t xml:space="preserve">Fecha salida: </w:t>
-      </w:r>
-      <w:r>
-        <w:rPr>
-          <w:rFonts w:eastAsia="Times New Roman" w:cs="Times New Roman"/>
-          <w:lang w:val="es-ES_tradnl" w:eastAsia="es-ES_tradnl" w:bidi="ar-SA"/>
-        </w:rPr>
-        <w:t>el campo "</w:t>
-      </w:r>
-      <w:r>
-        <w:rPr>
-          <w:rFonts w:eastAsia="Times New Roman" w:cs="Times New Roman"/>
-          <w:i/>
-          <w:iCs/>
-          <w:lang w:val="es-ES_tradnl" w:eastAsia="es-ES_tradnl" w:bidi="ar-SA"/>
-        </w:rPr>
-        <w:t>fecha salida</w:t>
-      </w:r>
-      <w:r>
-        <w:rPr>
-          <w:rFonts w:eastAsia="Times New Roman" w:cs="Times New Roman"/>
-          <w:lang w:val="es-ES_tradnl" w:eastAsia="es-ES_tradnl" w:bidi="ar-SA"/>
-        </w:rPr>
-        <w:t>" de un registro contiene una fecha distinta a la que figura en el nombre del archivo.</w:t>
-      </w:r>
-    </w:p>
-    <w:p>
-      <w:pPr>
-        <w:numPr>
-          <w:ilvl w:val="1"/>
-          <w:numId w:val="14"/>
-        </w:numPr>
-        <w:spacing w:before="100" w:beforeAutospacing="1" w:after="100" w:afterAutospacing="1" w:line="240" w:lineRule="auto"/>
-        <w:rPr>
-          <w:rFonts w:eastAsia="Times New Roman" w:cs="Times New Roman"/>
-          <w:lang w:val="es-ES_tradnl" w:eastAsia="es-ES_tradnl" w:bidi="ar-SA"/>
-        </w:rPr>
-      </w:pPr>
-      <w:r>
-        <w:rPr>
-          <w:rFonts w:eastAsia="Times New Roman" w:cs="Times New Roman"/>
-          <w:b/>
-          <w:bCs/>
-          <w:lang w:val="es-ES_tradnl" w:eastAsia="es-ES_tradnl" w:bidi="ar-SA"/>
-        </w:rPr>
-        <w:t xml:space="preserve">Fecha salida 2: </w:t>
-      </w:r>
-      <w:r>
-        <w:rPr>
-          <w:rFonts w:eastAsia="Times New Roman" w:cs="Times New Roman"/>
-          <w:lang w:val="es-ES_tradnl" w:eastAsia="es-ES_tradnl" w:bidi="ar-SA"/>
-        </w:rPr>
-        <w:t>el valor del campo "</w:t>
-      </w:r>
-      <w:r>
-        <w:rPr>
-          <w:rFonts w:eastAsia="Times New Roman" w:cs="Times New Roman"/>
-          <w:i/>
-          <w:iCs/>
-          <w:lang w:val="es-ES_tradnl" w:eastAsia="es-ES_tradnl" w:bidi="ar-SA"/>
-        </w:rPr>
-        <w:t>fecha salida</w:t>
-      </w:r>
-      <w:r>
-        <w:rPr>
-          <w:rFonts w:eastAsia="Times New Roman" w:cs="Times New Roman"/>
-          <w:lang w:val="es-ES_tradnl" w:eastAsia="es-ES_tradnl" w:bidi="ar-SA"/>
-        </w:rPr>
-        <w:t>" de un registro contiene una fecha anterior a  la del campo "</w:t>
-      </w:r>
-      <w:r>
-        <w:rPr>
-          <w:rFonts w:eastAsia="Times New Roman" w:cs="Times New Roman"/>
-          <w:i/>
-          <w:iCs/>
-          <w:lang w:val="es-ES_tradnl" w:eastAsia="es-ES_tradnl" w:bidi="ar-SA"/>
-        </w:rPr>
-        <w:t>fecha entrada</w:t>
-      </w:r>
-      <w:r>
-        <w:rPr>
-          <w:rFonts w:eastAsia="Times New Roman" w:cs="Times New Roman"/>
-          <w:lang w:val="es-ES_tradnl" w:eastAsia="es-ES_tradnl" w:bidi="ar-SA"/>
-        </w:rPr>
-        <w:t>".</w:t>
-      </w:r>
-    </w:p>
-    <w:p>
-      <w:pPr>
         <w:spacing w:after="0" w:line="240" w:lineRule="auto"/>
         <w:rPr>
-          <w:lang w:val="es-ES_tradnl"/>
-        </w:rPr>
-      </w:pPr>
+          <w:sz w:val="18"/>
+          <w:lang w:val="es-AR"/>
+        </w:rPr>
+      </w:pPr>
+      <w:hyperlink r:id="rId8" w:history="1">
+        <w:r>
+          <w:rPr>
+            <w:rStyle w:val="Hipervnculo"/>
+            <w:sz w:val="18"/>
+            <w:lang w:val="es-AR"/>
+          </w:rPr>
+          <w:t>https://wolof.southworksinc.com/selfmanagement/stories/c3d943a0-c670-012d-3995-12313b03240e</w:t>
+        </w:r>
+      </w:hyperlink>
     </w:p>
     <w:p>
       <w:pPr>
@@ -1738,7 +529,7 @@
                     </pic:cNvPicPr>
                   </pic:nvPicPr>
                   <pic:blipFill>
-                    <a:blip r:embed="rId8"/>
+                    <a:blip r:embed="rId9"/>
                     <a:srcRect/>
                     <a:stretch>
                       <a:fillRect/>
@@ -1824,7 +615,7 @@
           <w:lang w:val="es-AR"/>
         </w:rPr>
       </w:pPr>
-      <w:hyperlink r:id="rId9" w:history="1">
+      <w:hyperlink r:id="rId10" w:history="1">
         <w:r>
           <w:rPr>
             <w:rStyle w:val="Hipervnculo"/>
@@ -1891,7 +682,7 @@
                     </pic:cNvPicPr>
                   </pic:nvPicPr>
                   <pic:blipFill>
-                    <a:blip r:embed="rId10"/>
+                    <a:blip r:embed="rId11"/>
                     <a:srcRect/>
                     <a:stretch>
                       <a:fillRect/>
@@ -1963,7 +754,7 @@
           <w:lang w:val="es-AR"/>
         </w:rPr>
       </w:pPr>
-      <w:hyperlink r:id="rId11" w:history="1">
+      <w:hyperlink r:id="rId12" w:history="1">
         <w:r>
           <w:rPr>
             <w:rStyle w:val="Hipervnculo"/>
@@ -2008,7 +799,7 @@
                     </pic:cNvPicPr>
                   </pic:nvPicPr>
                   <pic:blipFill>
-                    <a:blip r:embed="rId12"/>
+                    <a:blip r:embed="rId13"/>
                     <a:srcRect/>
                     <a:stretch>
                       <a:fillRect/>
@@ -2094,7 +885,7 @@
           <w:lang w:val="es-AR"/>
         </w:rPr>
       </w:pPr>
-      <w:hyperlink r:id="rId13" w:history="1">
+      <w:hyperlink r:id="rId14" w:history="1">
         <w:r>
           <w:rPr>
             <w:rStyle w:val="Hipervnculo"/>
@@ -2184,7 +975,7 @@
             <wp:cNvGraphicFramePr/>
             <a:graphic xmlns:a="http://schemas.openxmlformats.org/drawingml/2006/main">
               <a:graphicData uri="http://schemas.openxmlformats.org/drawingml/2006/chart">
-                <c:chart xmlns:c="http://schemas.openxmlformats.org/drawingml/2006/chart" xmlns:r="http://schemas.openxmlformats.org/officeDocument/2006/relationships" r:id="rId14"/>
+                <c:chart xmlns:c="http://schemas.openxmlformats.org/drawingml/2006/chart" xmlns:r="http://schemas.openxmlformats.org/officeDocument/2006/relationships" r:id="rId15"/>
               </a:graphicData>
             </a:graphic>
           </wp:inline>
@@ -2252,7 +1043,7 @@
                     </pic:cNvPicPr>
                   </pic:nvPicPr>
                   <pic:blipFill>
-                    <a:blip r:embed="rId15"/>
+                    <a:blip r:embed="rId16"/>
                     <a:srcRect/>
                     <a:stretch>
                       <a:fillRect/>
@@ -2435,7 +1226,7 @@
             <wp:cNvGraphicFramePr/>
             <a:graphic xmlns:a="http://schemas.openxmlformats.org/drawingml/2006/main">
               <a:graphicData uri="http://schemas.openxmlformats.org/drawingml/2006/chart">
-                <c:chart xmlns:c="http://schemas.openxmlformats.org/drawingml/2006/chart" xmlns:r="http://schemas.openxmlformats.org/officeDocument/2006/relationships" r:id="rId16"/>
+                <c:chart xmlns:c="http://schemas.openxmlformats.org/drawingml/2006/chart" xmlns:r="http://schemas.openxmlformats.org/officeDocument/2006/relationships" r:id="rId17"/>
               </a:graphicData>
             </a:graphic>
           </wp:inline>
@@ -2488,7 +1279,7 @@
             <wp:cNvGraphicFramePr/>
             <a:graphic xmlns:a="http://schemas.openxmlformats.org/drawingml/2006/main">
               <a:graphicData uri="http://schemas.openxmlformats.org/drawingml/2006/chart">
-                <c:chart xmlns:c="http://schemas.openxmlformats.org/drawingml/2006/chart" xmlns:r="http://schemas.openxmlformats.org/officeDocument/2006/relationships" r:id="rId17"/>
+                <c:chart xmlns:c="http://schemas.openxmlformats.org/drawingml/2006/chart" xmlns:r="http://schemas.openxmlformats.org/officeDocument/2006/relationships" r:id="rId18"/>
               </a:graphicData>
             </a:graphic>
           </wp:inline>
@@ -2554,7 +1345,7 @@
                     </pic:cNvPicPr>
                   </pic:nvPicPr>
                   <pic:blipFill>
-                    <a:blip r:embed="rId18"/>
+                    <a:blip r:embed="rId19"/>
                     <a:srcRect/>
                     <a:stretch>
                       <a:fillRect/>
@@ -2613,7 +1404,7 @@
           <w:lang w:val="es-AR"/>
         </w:rPr>
       </w:pPr>
-      <w:hyperlink r:id="rId19" w:history="1">
+      <w:hyperlink r:id="rId20" w:history="1">
         <w:r>
           <w:rPr>
             <w:rStyle w:val="Hipervnculo"/>
@@ -2883,7 +1674,7 @@
                     </pic:cNvPicPr>
                   </pic:nvPicPr>
                   <pic:blipFill>
-                    <a:blip r:embed="rId20"/>
+                    <a:blip r:embed="rId21"/>
                     <a:srcRect/>
                     <a:stretch>
                       <a:fillRect/>
@@ -2969,7 +1760,7 @@
           <w:lang w:val="es-AR"/>
         </w:rPr>
       </w:pPr>
-      <w:hyperlink r:id="rId21" w:history="1">
+      <w:hyperlink r:id="rId22" w:history="1">
         <w:r>
           <w:rPr>
             <w:rStyle w:val="Hipervnculo"/>
@@ -3066,7 +1857,31 @@
         <w:rPr>
           <w:lang w:val="es-AR"/>
         </w:rPr>
-        <w:t xml:space="preserve"> 0,30 (Aumento de la exposición ya que Alejandro confirmó que es más probable que los archivos contengan errores)</w:t>
+        <w:t xml:space="preserve"> 0,</w:t>
+      </w:r>
+      <w:r>
+        <w:rPr>
+          <w:lang w:val="es-AR"/>
+        </w:rPr>
+        <w:t>4</w:t>
+      </w:r>
+      <w:r>
+        <w:rPr>
+          <w:lang w:val="es-AR"/>
+        </w:rPr>
+        <w:t>0 (Aumento de la exposición</w:t>
+      </w:r>
+      <w:r>
+        <w:rPr>
+          <w:lang w:val="es-AR"/>
+        </w:rPr>
+        <w:t xml:space="preserve"> debido a la gran cantidad de errores detectados durante el análisis de los archivos</w:t>
+      </w:r>
+      <w:r>
+        <w:rPr>
+          <w:lang w:val="es-AR"/>
+        </w:rPr>
+        <w:t>)</w:t>
       </w:r>
     </w:p>
     <w:p>
@@ -3093,6 +1908,12 @@
         </w:rPr>
         <w:t xml:space="preserve"> Analizar en un principio el formato de todos los archivos y corroborar que sea tal lo especificado. Generar una lista con problemas de formato encontrados</w:t>
       </w:r>
+      <w:r>
+        <w:rPr>
+          <w:lang w:val="es-AR"/>
+        </w:rPr>
+        <w:t xml:space="preserve"> y validar con el cliente cuáles son factibles de ocurrir. Priorizarlos.</w:t>
+      </w:r>
     </w:p>
     <w:p>
       <w:pPr>
@@ -3116,7 +1937,13 @@
         <w:rPr>
           <w:lang w:val="es-AR"/>
         </w:rPr>
-        <w:t xml:space="preserve"> Estable</w:t>
+        <w:t xml:space="preserve"> </w:t>
+      </w:r>
+      <w:r>
+        <w:rPr>
+          <w:lang w:val="es-AR"/>
+        </w:rPr>
+        <w:t>En alza</w:t>
       </w:r>
       <w:r>
         <w:rPr>
@@ -3165,7 +1992,7 @@
         <w:rPr>
           <w:lang w:val="es-AR"/>
         </w:rPr>
-        <w:t xml:space="preserve"> 0,20 (Disminución de la exposición debido a un desarrollo de las pruebas más temprano y riguroso)</w:t>
+        <w:t xml:space="preserve"> 0,20 </w:t>
       </w:r>
     </w:p>
     <w:p>
@@ -3190,7 +2017,13 @@
         <w:rPr>
           <w:lang w:val="es-AR"/>
         </w:rPr>
-        <w:t xml:space="preserve"> Comenzar lo antes posible con la generación de tests de manera que el código sea testeable y se cubra un buen porcentaje</w:t>
+        <w:t xml:space="preserve"> </w:t>
+      </w:r>
+      <w:r>
+        <w:rPr>
+          <w:lang w:val="es-AR"/>
+        </w:rPr>
+        <w:t>Desarrollar conjuntamente las pruebas y el código de la aplicación.</w:t>
       </w:r>
     </w:p>
     <w:p>
@@ -3215,17 +2048,20 @@
         <w:rPr>
           <w:lang w:val="es-AR"/>
         </w:rPr>
-        <w:t xml:space="preserve"> En baja</w:t>
-      </w:r>
-    </w:p>
-    <w:p>
-      <w:pPr>
-        <w:pStyle w:val="Prrafodelista"/>
-        <w:ind w:left="1440"/>
-        <w:rPr>
-          <w:lang w:val="es-AR"/>
-        </w:rPr>
-      </w:pPr>
+        <w:t xml:space="preserve"> E</w:t>
+      </w:r>
+      <w:r>
+        <w:rPr>
+          <w:lang w:val="es-AR"/>
+        </w:rPr>
+        <w:t>stable</w:t>
+      </w:r>
+      <w:r>
+        <w:rPr>
+          <w:lang w:val="es-AR"/>
+        </w:rPr>
+        <w:br/>
+      </w:r>
     </w:p>
     <w:p>
       <w:pPr>
@@ -3242,7 +2078,7 @@
         <w:rPr>
           <w:lang w:val="es-AR"/>
         </w:rPr>
-        <w:t>Poca participación de usuarios del Call Center durante la definición de User Stories</w:t>
+        <w:t>Aspectos del negocio poco claros por parte del equipo</w:t>
       </w:r>
     </w:p>
     <w:p>
@@ -3267,7 +2103,7 @@
         <w:rPr>
           <w:lang w:val="es-AR"/>
         </w:rPr>
-        <w:t xml:space="preserve"> 0,20 (Disminución de la exposición debido a que existe un buen feedback con el cliente)</w:t>
+        <w:t xml:space="preserve"> 0,13 (Baja de la exposición debido al constante aprendizaje del equipo en lo que al negocio respecta).</w:t>
       </w:r>
     </w:p>
     <w:p>
@@ -3292,7 +2128,19 @@
         <w:rPr>
           <w:lang w:val="es-AR"/>
         </w:rPr>
-        <w:t xml:space="preserve"> Hablar con una autoridad del cliente que designe recursos y tiempo suficiente para las validaciones</w:t>
+        <w:t xml:space="preserve"> </w:t>
+      </w:r>
+      <w:r>
+        <w:rPr>
+          <w:lang w:val="es-AR"/>
+        </w:rPr>
+        <w:t>Hacer consultas al cliente sobre el negocio de forma constante</w:t>
+      </w:r>
+      <w:r>
+        <w:rPr>
+          <w:lang w:val="es-AR"/>
+        </w:rPr>
+        <w:t>.</w:t>
       </w:r>
     </w:p>
     <w:p>
@@ -3311,14 +2159,25 @@
           <w:u w:val="single"/>
           <w:lang w:val="es-AR"/>
         </w:rPr>
-        <w:lastRenderedPageBreak/>
         <w:t>Tendencia:</w:t>
       </w:r>
       <w:r>
         <w:rPr>
           <w:lang w:val="es-AR"/>
         </w:rPr>
-        <w:t xml:space="preserve"> En baja</w:t>
+        <w:t xml:space="preserve"> </w:t>
+      </w:r>
+      <w:r>
+        <w:rPr>
+          <w:lang w:val="es-AR"/>
+        </w:rPr>
+        <w:t>En baja</w:t>
+      </w:r>
+      <w:r>
+        <w:rPr>
+          <w:lang w:val="es-AR"/>
+        </w:rPr>
+        <w:br/>
       </w:r>
       <w:r>
         <w:rPr>
@@ -3342,7 +2201,8 @@
         <w:rPr>
           <w:lang w:val="es-AR"/>
         </w:rPr>
-        <w:t>Aspectos del negocio poco claros por parte del equipo</w:t>
+        <w:lastRenderedPageBreak/>
+        <w:t>Estimaciones de tiempo incorrectas en los sprints, debido al poco conocimiento en las tecnologías por parte de algunos miembros del equipo.</w:t>
       </w:r>
     </w:p>
     <w:p>
@@ -3367,7 +2227,37 @@
         <w:rPr>
           <w:lang w:val="es-AR"/>
         </w:rPr>
-        <w:t xml:space="preserve"> 0,15 </w:t>
+        <w:t xml:space="preserve"> 0,1</w:t>
+      </w:r>
+      <w:r>
+        <w:rPr>
+          <w:lang w:val="es-AR"/>
+        </w:rPr>
+        <w:t>2</w:t>
+      </w:r>
+      <w:r>
+        <w:rPr>
+          <w:lang w:val="es-AR"/>
+        </w:rPr>
+        <w:t xml:space="preserve"> (Disminución de la exposición</w:t>
+      </w:r>
+      <w:r>
+        <w:rPr>
+          <w:lang w:val="es-AR"/>
+        </w:rPr>
+        <w:t xml:space="preserve"> debido al conocimiento alcanzado por el equipo en las tecnologías utilizadas</w:t>
+      </w:r>
+      <w:r>
+        <w:rPr>
+          <w:lang w:val="es-AR"/>
+        </w:rPr>
+        <w:t>)</w:t>
+      </w:r>
+      <w:r>
+        <w:rPr>
+          <w:lang w:val="es-AR"/>
+        </w:rPr>
+        <w:t>.</w:t>
       </w:r>
     </w:p>
     <w:p>
@@ -3398,13 +2288,7 @@
         <w:rPr>
           <w:lang w:val="es-AR"/>
         </w:rPr>
-        <w:t>Hacer consultas al cliente sobre el negocio de forma constante</w:t>
-      </w:r>
-      <w:r>
-        <w:rPr>
-          <w:lang w:val="es-AR"/>
-        </w:rPr>
-        <w:t>.</w:t>
+        <w:t>Mayor peso en las estimaciones de los miembros con más experiencia en estas tecnologías.</w:t>
       </w:r>
     </w:p>
     <w:p>
@@ -3429,13 +2313,7 @@
         <w:rPr>
           <w:lang w:val="es-AR"/>
         </w:rPr>
-        <w:t xml:space="preserve"> </w:t>
-      </w:r>
-      <w:r>
-        <w:rPr>
-          <w:lang w:val="es-AR"/>
-        </w:rPr>
-        <w:t>Estable</w:t>
+        <w:t xml:space="preserve"> En baja</w:t>
       </w:r>
       <w:r>
         <w:rPr>
@@ -3459,7 +2337,7 @@
         <w:rPr>
           <w:lang w:val="es-AR"/>
         </w:rPr>
-        <w:t>Desconocimiento de la tecnología por parte del equipo de trabajo</w:t>
+        <w:t>Poca participación de usuarios del Call Center durante la definición de User Stories</w:t>
       </w:r>
     </w:p>
     <w:p>
@@ -3484,7 +2362,19 @@
         <w:rPr>
           <w:lang w:val="es-AR"/>
         </w:rPr>
-        <w:t xml:space="preserve"> 0,15 (Disminución de la exposición debido a la experiencia que va adquiriendo el equipo en las tecnologías utilizadas)</w:t>
+        <w:t xml:space="preserve"> 0,</w:t>
+      </w:r>
+      <w:r>
+        <w:rPr>
+          <w:lang w:val="es-AR"/>
+        </w:rPr>
+        <w:t>1</w:t>
+      </w:r>
+      <w:r>
+        <w:rPr>
+          <w:lang w:val="es-AR"/>
+        </w:rPr>
+        <w:t>0 (Disminución de la exposición debido a que existe un buen feedback con el cliente)</w:t>
       </w:r>
     </w:p>
     <w:p>
@@ -3509,7 +2399,7 @@
         <w:rPr>
           <w:lang w:val="es-AR"/>
         </w:rPr>
-        <w:t xml:space="preserve"> Capacitar a los miembros del equipo en la nueva tecnología</w:t>
+        <w:t xml:space="preserve"> Hablar con una autoridad del cliente que designe recursos y tiempo suficiente para las validaciones</w:t>
       </w:r>
     </w:p>
     <w:p>
@@ -3565,14 +2455,30 @@
           <w:lang w:val="es-AR"/>
         </w:rPr>
       </w:pPr>
-      <w:hyperlink r:id="rId22" w:history="1">
+      <w:hyperlink r:id="rId23" w:history="1">
         <w:r>
           <w:rPr>
             <w:rStyle w:val="Hipervnculo"/>
             <w:sz w:val="18"/>
             <w:lang w:val="es-AR"/>
           </w:rPr>
-          <w:t>https://spreadsheets.google.com/ccc?key=0AoCbqKUYAsRjdE9tT3o4RWdwV1ZfandwT2ZxalN2dHc</w:t>
+          <w:t>https://spreadsheets.google.com/ccc?</w:t>
+        </w:r>
+        <w:r>
+          <w:rPr>
+            <w:rStyle w:val="Hipervnculo"/>
+            <w:sz w:val="18"/>
+            <w:lang w:val="es-AR"/>
+          </w:rPr>
+          <w:t>k</w:t>
+        </w:r>
+        <w:r>
+          <w:rPr>
+            <w:rStyle w:val="Hipervnculo"/>
+            <w:sz w:val="18"/>
+            <w:lang w:val="es-AR"/>
+          </w:rPr>
+          <w:t>ey=0AoCbqKUYAsRjdE9tT3o4RWdwV1ZfandwT2ZxalN2dHc</w:t>
         </w:r>
       </w:hyperlink>
     </w:p>
@@ -3715,8 +2621,8 @@
       </w:r>
     </w:p>
     <w:sectPr>
-      <w:headerReference w:type="default" r:id="rId23"/>
-      <w:footerReference w:type="default" r:id="rId24"/>
+      <w:headerReference w:type="default" r:id="rId24"/>
+      <w:footerReference w:type="default" r:id="rId25"/>
       <w:type w:val="continuous"/>
       <w:pgSz w:w="11907" w:h="16839" w:code="9"/>
       <w:pgMar w:top="1531" w:right="1701" w:bottom="1531" w:left="1701" w:header="794" w:footer="680" w:gutter="0"/>
@@ -3817,7 +2723,7 @@
             <w:sz w:val="20"/>
             <w:lang w:val="es-AR"/>
           </w:rPr>
-          <w:t>4</w:t>
+          <w:t>7</w:t>
         </w:r>
         <w:r>
           <w:rPr>
@@ -5398,7 +4304,7 @@
       <w:lvlText w:val=""/>
       <w:lvlJc w:val="left"/>
       <w:pPr>
-        <w:ind w:left="720" w:hanging="360"/>
+        <w:ind w:left="1068" w:hanging="360"/>
       </w:pPr>
       <w:rPr>
         <w:rFonts w:ascii="Symbol" w:hAnsi="Symbol" w:hint="default"/>
@@ -5411,7 +4317,7 @@
       <w:lvlText w:val="o"/>
       <w:lvlJc w:val="left"/>
       <w:pPr>
-        <w:ind w:left="1440" w:hanging="360"/>
+        <w:ind w:left="1788" w:hanging="360"/>
       </w:pPr>
       <w:rPr>
         <w:rFonts w:ascii="Courier New" w:hAnsi="Courier New" w:cs="Courier New" w:hint="default"/>
@@ -5423,7 +4329,7 @@
       <w:lvlText w:val=""/>
       <w:lvlJc w:val="left"/>
       <w:pPr>
-        <w:ind w:left="2160" w:hanging="360"/>
+        <w:ind w:left="2508" w:hanging="360"/>
       </w:pPr>
       <w:rPr>
         <w:rFonts w:ascii="Wingdings" w:hAnsi="Wingdings" w:hint="default"/>
@@ -5435,7 +4341,7 @@
       <w:lvlText w:val=""/>
       <w:lvlJc w:val="left"/>
       <w:pPr>
-        <w:ind w:left="2880" w:hanging="360"/>
+        <w:ind w:left="3228" w:hanging="360"/>
       </w:pPr>
       <w:rPr>
         <w:rFonts w:ascii="Symbol" w:hAnsi="Symbol" w:hint="default"/>
@@ -5447,7 +4353,7 @@
       <w:lvlText w:val="o"/>
       <w:lvlJc w:val="left"/>
       <w:pPr>
-        <w:ind w:left="3600" w:hanging="360"/>
+        <w:ind w:left="3948" w:hanging="360"/>
       </w:pPr>
       <w:rPr>
         <w:rFonts w:ascii="Courier New" w:hAnsi="Courier New" w:cs="Courier New" w:hint="default"/>
@@ -5459,7 +4365,7 @@
       <w:lvlText w:val=""/>
       <w:lvlJc w:val="left"/>
       <w:pPr>
-        <w:ind w:left="4320" w:hanging="360"/>
+        <w:ind w:left="4668" w:hanging="360"/>
       </w:pPr>
       <w:rPr>
         <w:rFonts w:ascii="Wingdings" w:hAnsi="Wingdings" w:hint="default"/>
@@ -5471,7 +4377,7 @@
       <w:lvlText w:val=""/>
       <w:lvlJc w:val="left"/>
       <w:pPr>
-        <w:ind w:left="5040" w:hanging="360"/>
+        <w:ind w:left="5388" w:hanging="360"/>
       </w:pPr>
       <w:rPr>
         <w:rFonts w:ascii="Symbol" w:hAnsi="Symbol" w:hint="default"/>
@@ -5483,7 +4389,7 @@
       <w:lvlText w:val="o"/>
       <w:lvlJc w:val="left"/>
       <w:pPr>
-        <w:ind w:left="5760" w:hanging="360"/>
+        <w:ind w:left="6108" w:hanging="360"/>
       </w:pPr>
       <w:rPr>
         <w:rFonts w:ascii="Courier New" w:hAnsi="Courier New" w:cs="Courier New" w:hint="default"/>
@@ -5495,7 +4401,7 @@
       <w:lvlText w:val=""/>
       <w:lvlJc w:val="left"/>
       <w:pPr>
-        <w:ind w:left="6480" w:hanging="360"/>
+        <w:ind w:left="6828" w:hanging="360"/>
       </w:pPr>
       <w:rPr>
         <w:rFonts w:ascii="Wingdings" w:hAnsi="Wingdings" w:hint="default"/>
@@ -7269,11 +6175,11 @@
           </c:val>
         </c:ser>
         <c:marker val="1"/>
-        <c:axId val="93020928"/>
-        <c:axId val="93022464"/>
+        <c:axId val="84782080"/>
+        <c:axId val="125242752"/>
       </c:lineChart>
       <c:dateAx>
-        <c:axId val="93020928"/>
+        <c:axId val="84782080"/>
         <c:scaling>
           <c:orientation val="minMax"/>
         </c:scaling>
@@ -7291,13 +6197,13 @@
             <a:endParaRPr lang="es-ES_tradnl"/>
           </a:p>
         </c:txPr>
-        <c:crossAx val="93022464"/>
+        <c:crossAx val="125242752"/>
         <c:crosses val="autoZero"/>
         <c:auto val="1"/>
         <c:lblOffset val="100"/>
       </c:dateAx>
       <c:valAx>
-        <c:axId val="93022464"/>
+        <c:axId val="125242752"/>
         <c:scaling>
           <c:orientation val="minMax"/>
           <c:max val="20"/>
@@ -7335,7 +6241,7 @@
             <a:endParaRPr lang="es-ES_tradnl"/>
           </a:p>
         </c:txPr>
-        <c:crossAx val="93020928"/>
+        <c:crossAx val="84782080"/>
         <c:crosses val="autoZero"/>
         <c:crossBetween val="between"/>
       </c:valAx>
@@ -7705,11 +6611,11 @@
           </c:val>
         </c:ser>
         <c:marker val="1"/>
-        <c:axId val="93663616"/>
-        <c:axId val="93665536"/>
+        <c:axId val="126659200"/>
+        <c:axId val="126768256"/>
       </c:lineChart>
       <c:catAx>
-        <c:axId val="93663616"/>
+        <c:axId val="126659200"/>
         <c:scaling>
           <c:orientation val="minMax"/>
         </c:scaling>
@@ -7744,14 +6650,14 @@
             <a:endParaRPr lang="es-ES_tradnl"/>
           </a:p>
         </c:txPr>
-        <c:crossAx val="93665536"/>
+        <c:crossAx val="126768256"/>
         <c:crosses val="autoZero"/>
         <c:auto val="1"/>
         <c:lblAlgn val="ctr"/>
         <c:lblOffset val="100"/>
       </c:catAx>
       <c:valAx>
-        <c:axId val="93665536"/>
+        <c:axId val="126768256"/>
         <c:scaling>
           <c:orientation val="minMax"/>
         </c:scaling>
@@ -7787,7 +6693,7 @@
             <a:endParaRPr lang="es-ES_tradnl"/>
           </a:p>
         </c:txPr>
-        <c:crossAx val="93663616"/>
+        <c:crossAx val="126659200"/>
         <c:crosses val="autoZero"/>
         <c:crossBetween val="between"/>
       </c:valAx>
@@ -8008,11 +6914,11 @@
           </c:val>
         </c:ser>
         <c:marker val="1"/>
-        <c:axId val="94896512"/>
-        <c:axId val="94898432"/>
+        <c:axId val="84656128"/>
+        <c:axId val="84658048"/>
       </c:lineChart>
       <c:catAx>
-        <c:axId val="94896512"/>
+        <c:axId val="84656128"/>
         <c:scaling>
           <c:orientation val="minMax"/>
         </c:scaling>
@@ -8047,14 +6953,14 @@
             <a:endParaRPr lang="es-ES_tradnl"/>
           </a:p>
         </c:txPr>
-        <c:crossAx val="94898432"/>
+        <c:crossAx val="84658048"/>
         <c:crosses val="autoZero"/>
         <c:auto val="1"/>
         <c:lblAlgn val="ctr"/>
         <c:lblOffset val="100"/>
       </c:catAx>
       <c:valAx>
-        <c:axId val="94898432"/>
+        <c:axId val="84658048"/>
         <c:scaling>
           <c:orientation val="minMax"/>
         </c:scaling>
@@ -8090,7 +6996,7 @@
             <a:endParaRPr lang="es-ES_tradnl"/>
           </a:p>
         </c:txPr>
-        <c:crossAx val="94896512"/>
+        <c:crossAx val="84656128"/>
         <c:crosses val="autoZero"/>
         <c:crossBetween val="between"/>
       </c:valAx>

</xml_diff>